<commit_message>
Adding Paper for CAE
</commit_message>
<xml_diff>
--- a/manuscript.docx
+++ b/manuscript.docx
@@ -1837,12 +1837,37 @@
         </w:rPr>
         <w:t xml:space="preserve"> fabrication process. </w:t>
       </w:r>
-      <w:r>
-        <w:rPr>
-          <w:kern w:val="0"/>
-          <w:lang w:eastAsia="zh-CN"/>
-        </w:rPr>
-        <w:t xml:space="preserve">Scime and Beuth </w:t>
+      <w:proofErr w:type="spellStart"/>
+      <w:r>
+        <w:rPr>
+          <w:kern w:val="0"/>
+          <w:lang w:eastAsia="zh-CN"/>
+        </w:rPr>
+        <w:t>Scime</w:t>
+      </w:r>
+      <w:proofErr w:type="spellEnd"/>
+      <w:r>
+        <w:rPr>
+          <w:kern w:val="0"/>
+          <w:lang w:eastAsia="zh-CN"/>
+        </w:rPr>
+        <w:t xml:space="preserve"> and </w:t>
+      </w:r>
+      <w:proofErr w:type="spellStart"/>
+      <w:r>
+        <w:rPr>
+          <w:kern w:val="0"/>
+          <w:lang w:eastAsia="zh-CN"/>
+        </w:rPr>
+        <w:t>Beuth</w:t>
+      </w:r>
+      <w:proofErr w:type="spellEnd"/>
+      <w:r>
+        <w:rPr>
+          <w:kern w:val="0"/>
+          <w:lang w:eastAsia="zh-CN"/>
+        </w:rPr>
+        <w:t xml:space="preserve"> </w:t>
       </w:r>
       <w:r>
         <w:rPr>
@@ -2466,6 +2491,7 @@
         </w:rPr>
         <w:t xml:space="preserve">a modified </w:t>
       </w:r>
+      <w:proofErr w:type="spellStart"/>
       <w:r>
         <w:rPr>
           <w:kern w:val="0"/>
@@ -2476,7 +2502,14 @@
         <w:rPr>
           <w:kern w:val="0"/>
         </w:rPr>
-        <w:t xml:space="preserve">reality Ender 5, </w:t>
+        <w:t>reality</w:t>
+      </w:r>
+      <w:proofErr w:type="spellEnd"/>
+      <w:r>
+        <w:rPr>
+          <w:kern w:val="0"/>
+        </w:rPr>
+        <w:t xml:space="preserve"> Ender 5, </w:t>
       </w:r>
       <w:del w:id="47" w:author="Javid Akhavan" w:date="2021-02-14T17:49:00Z">
         <w:r>
@@ -4086,7 +4119,21 @@
         <w:rPr>
           <w:kern w:val="0"/>
         </w:rPr>
-        <w:t xml:space="preserve">) or the built-in camera cannot capture sufficient laser line information, the corresponding pixels are flagged as missing measurement, as NaN in this paper. The median interpolation operator with </w:t>
+        <w:t xml:space="preserve">) or the built-in camera cannot capture sufficient laser line information, the corresponding pixels are flagged as missing measurement, as </w:t>
+      </w:r>
+      <w:proofErr w:type="spellStart"/>
+      <w:r>
+        <w:rPr>
+          <w:kern w:val="0"/>
+        </w:rPr>
+        <w:t>NaN</w:t>
+      </w:r>
+      <w:proofErr w:type="spellEnd"/>
+      <w:r>
+        <w:rPr>
+          <w:kern w:val="0"/>
+        </w:rPr>
+        <w:t xml:space="preserve"> in this paper. The median interpolation operator with </w:t>
       </w:r>
       <w:ins w:id="101" w:author="Javid Akhavan" w:date="2021-02-14T18:03:00Z">
         <w:r>
@@ -4180,8 +4227,17 @@
           <w:kern w:val="0"/>
           <w:lang w:eastAsia="zh-CN"/>
         </w:rPr>
-        <w:t>the shadow effect causes th</w:t>
-      </w:r>
+        <w:t xml:space="preserve">the shadow effect causes </w:t>
+      </w:r>
+      <w:proofErr w:type="gramStart"/>
+      <w:r>
+        <w:rPr>
+          <w:kern w:val="0"/>
+          <w:lang w:eastAsia="zh-CN"/>
+        </w:rPr>
+        <w:t>th</w:t>
+      </w:r>
+      <w:proofErr w:type="gramEnd"/>
       <w:del w:id="105" w:author="Javid Akhavan" w:date="2021-02-14T18:03:00Z">
         <w:r>
           <w:rPr>
@@ -4895,11 +4951,19 @@
         </w:rPr>
         <w:fldChar w:fldCharType="end"/>
       </w:r>
-      <w:r>
-        <w:rPr>
-          <w:lang w:eastAsia="zh-CN"/>
-        </w:rPr>
-        <w:t xml:space="preserve">., Four hemispheres are designed and fabricated. </w:t>
+      <w:proofErr w:type="gramStart"/>
+      <w:r>
+        <w:rPr>
+          <w:lang w:eastAsia="zh-CN"/>
+        </w:rPr>
+        <w:t>.,</w:t>
+      </w:r>
+      <w:proofErr w:type="gramEnd"/>
+      <w:r>
+        <w:rPr>
+          <w:lang w:eastAsia="zh-CN"/>
+        </w:rPr>
+        <w:t xml:space="preserve"> Four hemispheres are designed and fabricated. </w:t>
       </w:r>
       <w:r>
         <w:rPr>
@@ -5484,7 +5548,21 @@
         <w:rPr>
           <w:lang w:eastAsia="zh-CN"/>
         </w:rPr>
-        <w:t xml:space="preserve">(a). Then the inliers are projected on the virtual plane. Every projected point finds the nearest grid node using the K-dimensional tree (Kd-Tree) method and calculates the distance </w:t>
+        <w:t>(a). Then the inliers are projected on the virtual plane. Every projected point finds the nearest grid node using the K-dimensional tree (</w:t>
+      </w:r>
+      <w:proofErr w:type="spellStart"/>
+      <w:r>
+        <w:rPr>
+          <w:lang w:eastAsia="zh-CN"/>
+        </w:rPr>
+        <w:t>Kd</w:t>
+      </w:r>
+      <w:proofErr w:type="spellEnd"/>
+      <w:r>
+        <w:rPr>
+          <w:lang w:eastAsia="zh-CN"/>
+        </w:rPr>
+        <w:t xml:space="preserve">-Tree) method and calculates the distance </w:t>
       </w:r>
       <m:oMath>
         <m:r>
@@ -5598,7 +5676,15 @@
         </m:r>
       </m:oMath>
       <w:r>
-        <w:t xml:space="preserve"> between point cloud to virtual plane, shown in </w:t>
+        <w:t xml:space="preserve"> between point </w:t>
+      </w:r>
+      <w:proofErr w:type="gramStart"/>
+      <w:r>
+        <w:t>cloud</w:t>
+      </w:r>
+      <w:proofErr w:type="gramEnd"/>
+      <w:r>
+        <w:t xml:space="preserve"> to virtual plane, shown in </w:t>
       </w:r>
       <w:r>
         <w:rPr>
@@ -6160,8 +6246,13 @@
         </w:r>
       </w:ins>
       <w:r>
-        <w:t xml:space="preserve">depth image are mapped based on the grid depth </w:t>
-      </w:r>
+        <w:t xml:space="preserve">depth image are mapped based on the grid </w:t>
+      </w:r>
+      <w:proofErr w:type="gramStart"/>
+      <w:r>
+        <w:t xml:space="preserve">depth </w:t>
+      </w:r>
+      <w:proofErr w:type="gramEnd"/>
       <m:oMath>
         <m:sSub>
           <m:sSubPr>
@@ -6225,8 +6316,16 @@
         <w:rPr>
           <w:lang w:eastAsia="zh-CN"/>
         </w:rPr>
-        <w:t>needs to be emphasized is the color mapping standard must be constant to ensure a</w:t>
-      </w:r>
+        <w:t xml:space="preserve">needs to be emphasized is the color mapping standard must be constant to ensure </w:t>
+      </w:r>
+      <w:proofErr w:type="gramStart"/>
+      <w:r>
+        <w:rPr>
+          <w:lang w:eastAsia="zh-CN"/>
+        </w:rPr>
+        <w:t>a</w:t>
+      </w:r>
+      <w:proofErr w:type="gramEnd"/>
       <w:del w:id="147" w:author="Javid Akhavan" w:date="2021-02-14T18:10:00Z">
         <w:r>
           <w:rPr>
@@ -6548,7 +6647,7 @@
           <w:bCs/>
           <w:lang w:eastAsia="zh-CN"/>
         </w:rPr>
-        <w:pPrChange w:id="152" w:author="Javid Akhavan" w:date="2021-02-14T18:12:00Z">
+        <w:pPrChange w:id="152" w:author="Javid Akhavan" w:date="2021-02-14T18:21:00Z">
           <w:pPr>
             <w:pStyle w:val="BodyTextIndent"/>
           </w:pPr>
@@ -6608,8 +6707,24 @@
         </w:rPr>
         <w:t xml:space="preserve"> CNN, and </w:t>
       </w:r>
-      <w:r>
-        <w:t xml:space="preserve">Auto Encoder (AE). The open-source </w:t>
+      <w:ins w:id="153" w:author="Javid Akhavan" w:date="2021-02-14T18:20:00Z">
+        <w:r>
+          <w:rPr>
+            <w:kern w:val="0"/>
+          </w:rPr>
+          <w:t xml:space="preserve">hybrid Convolutional </w:t>
+        </w:r>
+      </w:ins>
+      <w:r>
+        <w:t>Auto Encoder (</w:t>
+      </w:r>
+      <w:ins w:id="154" w:author="Javid Akhavan" w:date="2021-02-14T18:20:00Z">
+        <w:r>
+          <w:t>HC</w:t>
+        </w:r>
+      </w:ins>
+      <w:r>
+        <w:t xml:space="preserve">AE). The open-source </w:t>
       </w:r>
       <w:r>
         <w:rPr>
@@ -6658,7 +6773,21 @@
         <w:rPr>
           <w:bCs/>
         </w:rPr>
-        <w:t xml:space="preserve"> and Scikit-learn 0.22.1</w:t>
+        <w:t xml:space="preserve"> and </w:t>
+      </w:r>
+      <w:proofErr w:type="spellStart"/>
+      <w:r>
+        <w:rPr>
+          <w:bCs/>
+        </w:rPr>
+        <w:t>Scikit</w:t>
+      </w:r>
+      <w:proofErr w:type="spellEnd"/>
+      <w:r>
+        <w:rPr>
+          <w:bCs/>
+        </w:rPr>
+        <w:t>-learn 0.22.1</w:t>
       </w:r>
       <w:r>
         <w:t xml:space="preserve"> </w:t>
@@ -6700,7 +6829,7 @@
         </w:rPr>
         <w:t xml:space="preserve"> </w:t>
       </w:r>
-      <w:del w:id="153" w:author="Javid Akhavan" w:date="2021-02-14T18:12:00Z">
+      <w:del w:id="155" w:author="Javid Akhavan" w:date="2021-02-14T18:12:00Z">
         <w:r>
           <w:rPr>
             <w:bCs/>
@@ -6708,7 +6837,7 @@
           <w:delText xml:space="preserve">library </w:delText>
         </w:r>
       </w:del>
-      <w:ins w:id="154" w:author="Javid Akhavan" w:date="2021-02-14T18:12:00Z">
+      <w:ins w:id="156" w:author="Javid Akhavan" w:date="2021-02-14T18:12:00Z">
         <w:r>
           <w:rPr>
             <w:bCs/>
@@ -6734,7 +6863,7 @@
         </w:rPr>
         <w:t>are used to implement these algorithm</w:t>
       </w:r>
-      <w:ins w:id="155" w:author="Javid Akhavan" w:date="2021-02-14T18:12:00Z">
+      <w:ins w:id="157" w:author="Javid Akhavan" w:date="2021-02-14T18:12:00Z">
         <w:r>
           <w:rPr>
             <w:bCs/>
@@ -6760,7 +6889,7 @@
         </w:rPr>
         <w:t>conducted by grid search</w:t>
       </w:r>
-      <w:ins w:id="156" w:author="Javid Akhavan" w:date="2021-02-14T18:12:00Z">
+      <w:ins w:id="158" w:author="Javid Akhavan" w:date="2021-02-14T18:12:00Z">
         <w:r>
           <w:rPr>
             <w:bCs/>
@@ -6768,17 +6897,27 @@
           <w:t>,</w:t>
         </w:r>
       </w:ins>
-      <w:r>
-        <w:rPr>
-          <w:bCs/>
-        </w:rPr>
-        <w:t xml:space="preserve"> </w:t>
-      </w:r>
-      <w:del w:id="157" w:author="Javid Akhavan" w:date="2021-02-14T18:12:00Z">
+      <w:ins w:id="159" w:author="Javid Akhavan" w:date="2021-02-14T18:21:00Z">
         <w:r>
           <w:rPr>
             <w:bCs/>
           </w:rPr>
+          <w:t xml:space="preserve"> </w:t>
+        </w:r>
+      </w:ins>
+      <w:del w:id="160" w:author="Javid Akhavan" w:date="2021-02-14T18:21:00Z">
+        <w:r>
+          <w:rPr>
+            <w:bCs/>
+          </w:rPr>
+          <w:delText xml:space="preserve"> </w:delText>
+        </w:r>
+      </w:del>
+      <w:del w:id="161" w:author="Javid Akhavan" w:date="2021-02-14T18:12:00Z">
+        <w:r>
+          <w:rPr>
+            <w:bCs/>
+          </w:rPr>
           <w:delText xml:space="preserve">which is </w:delText>
         </w:r>
       </w:del>
@@ -6786,15 +6925,7 @@
         <w:rPr>
           <w:bCs/>
         </w:rPr>
-        <w:t xml:space="preserve">an exhaustive method to compare all the </w:t>
-      </w:r>
-      <w:bookmarkStart w:id="158" w:name="_GoBack"/>
-      <w:bookmarkEnd w:id="158"/>
-      <w:r>
-        <w:rPr>
-          <w:bCs/>
-        </w:rPr>
-        <w:t xml:space="preserve">possible combinations of hyperparameters. It takes longer computational time than the alternative random search method but ensures the </w:t>
+        <w:t xml:space="preserve">an exhaustive method to compare all the possible combinations of hyperparameters. It takes longer computational time than the alternative random search method but ensures the </w:t>
       </w:r>
       <w:r>
         <w:rPr>
@@ -6845,7 +6976,7 @@
         </w:rPr>
         <w:t>During the grid search, each c</w:t>
       </w:r>
-      <w:del w:id="159" w:author="Javid Akhavan" w:date="2021-02-14T18:12:00Z">
+      <w:del w:id="162" w:author="Javid Akhavan" w:date="2021-02-14T18:12:00Z">
         <w:r>
           <w:rPr>
             <w:bCs/>
@@ -6853,7 +6984,7 @@
           <w:delText>andidate of classifier</w:delText>
         </w:r>
       </w:del>
-      <w:ins w:id="160" w:author="Javid Akhavan" w:date="2021-02-14T18:12:00Z">
+      <w:ins w:id="163" w:author="Javid Akhavan" w:date="2021-02-14T18:12:00Z">
         <w:r>
           <w:rPr>
             <w:bCs/>
@@ -6883,13 +7014,13 @@
         <w:rPr>
           <w:bCs/>
         </w:rPr>
-        <w:t xml:space="preserve">The F-score metric with range 0-1 is used to quantify the accuracy of </w:t>
-      </w:r>
-      <w:r>
-        <w:rPr>
-          <w:bCs/>
-        </w:rPr>
-        <w:t>each classification algorithm.</w:t>
+        <w:t xml:space="preserve">The F-score metric with range 0-1 is used to quantify </w:t>
+      </w:r>
+      <w:r>
+        <w:rPr>
+          <w:bCs/>
+        </w:rPr>
+        <w:t>the accuracy of each classification algorithm.</w:t>
       </w:r>
       <w:r>
         <w:rPr>
@@ -7118,7 +7249,43 @@
           <w:bCs/>
           <w:kern w:val="0"/>
         </w:rPr>
-        <w:t xml:space="preserve">The most accurate classification model can be selected to perform the surface anomaly identification as the third subprocess of point cloud process, as illustrated in </w:t>
+        <w:t xml:space="preserve">The most accurate classification model can be selected to perform the surface anomaly identification as the third </w:t>
+      </w:r>
+      <w:proofErr w:type="spellStart"/>
+      <w:r>
+        <w:rPr>
+          <w:rFonts w:ascii="Arial" w:hAnsi="Arial" w:cs="Arial"/>
+          <w:bCs/>
+          <w:kern w:val="0"/>
+        </w:rPr>
+        <w:t>subprocess</w:t>
+      </w:r>
+      <w:proofErr w:type="spellEnd"/>
+      <w:r>
+        <w:rPr>
+          <w:rFonts w:ascii="Arial" w:hAnsi="Arial" w:cs="Arial"/>
+          <w:bCs/>
+          <w:kern w:val="0"/>
+        </w:rPr>
+        <w:t xml:space="preserve"> of </w:t>
+      </w:r>
+      <w:ins w:id="164" w:author="Javid Akhavan" w:date="2021-02-14T18:16:00Z">
+        <w:r>
+          <w:rPr>
+            <w:rFonts w:ascii="Arial" w:hAnsi="Arial" w:cs="Arial"/>
+            <w:bCs/>
+            <w:kern w:val="0"/>
+          </w:rPr>
+          <w:t xml:space="preserve">the </w:t>
+        </w:r>
+      </w:ins>
+      <w:r>
+        <w:rPr>
+          <w:rFonts w:ascii="Arial" w:hAnsi="Arial" w:cs="Arial"/>
+          <w:bCs/>
+          <w:kern w:val="0"/>
+        </w:rPr>
+        <w:t xml:space="preserve">point cloud process, as illustrated in </w:t>
       </w:r>
       <w:r>
         <w:rPr>
@@ -7241,7 +7408,7 @@
     <w:p>
       <w:pPr>
         <w:pStyle w:val="BodyTextIndent"/>
-        <w:pPrChange w:id="161" w:author="Javid Akhavan" w:date="2021-02-14T18:11:00Z">
+        <w:pPrChange w:id="165" w:author="Javid Akhavan" w:date="2021-02-14T18:25:00Z">
           <w:pPr>
             <w:pStyle w:val="BodyTextIndent"/>
           </w:pPr>
@@ -7273,107 +7440,149 @@
         </w:rPr>
         <w:t xml:space="preserve"> has been conducted. </w:t>
       </w:r>
-      <w:del w:id="162" w:author="Javid Akhavan" w:date="2021-02-14T18:11:00Z">
+      <w:del w:id="166" w:author="Javid Akhavan" w:date="2021-02-14T18:11:00Z">
         <w:r>
           <w:rPr>
             <w:kern w:val="0"/>
           </w:rPr>
           <w:delText>In order to train the classifiers of</w:delText>
-        </w:r>
-      </w:del>
-      <w:ins w:id="163" w:author="Javid Akhavan" w:date="2021-02-14T18:11:00Z">
-        <w:r>
-          <w:rPr>
-            <w:kern w:val="0"/>
-          </w:rPr>
-          <w:t>To train the classifiers of the</w:t>
-        </w:r>
-      </w:ins>
-      <w:r>
-        <w:rPr>
-          <w:kern w:val="0"/>
-        </w:rPr>
-        <w:t xml:space="preserve"> in-plane surface anomaly classification model, the </w:t>
-      </w:r>
-      <w:r>
-        <w:rPr>
-          <w:kern w:val="0"/>
-        </w:rPr>
-        <w:t>73 test artifacts in different sizes, shapes</w:t>
-      </w:r>
-      <w:ins w:id="164" w:author="Javid Akhavan" w:date="2021-02-14T18:11:00Z">
-        <w:r>
-          <w:rPr>
-            <w:kern w:val="0"/>
-          </w:rPr>
-          <w:t>,</w:t>
-        </w:r>
-      </w:ins>
-      <w:r>
-        <w:rPr>
-          <w:kern w:val="0"/>
-        </w:rPr>
-        <w:t xml:space="preserve"> and process parameters are fabricated by the FFF machine</w:t>
-      </w:r>
-      <w:r>
-        <w:rPr>
-          <w:kern w:val="0"/>
-        </w:rPr>
-        <w:t xml:space="preserve"> to manipulate possible in-plane surface anomalies</w:t>
-      </w:r>
-      <w:r>
-        <w:rPr>
-          <w:kern w:val="0"/>
-        </w:rPr>
-        <w:t xml:space="preserve">. Based on </w:t>
-      </w:r>
-      <w:r>
-        <w:rPr>
-          <w:kern w:val="0"/>
-        </w:rPr>
-        <w:t xml:space="preserve">operation experience, the feed rate and extruder temperature are modified from 50% to 150% and </w:t>
-      </w:r>
-      <w:r>
-        <w:t>180°C to 250°C</w:t>
-      </w:r>
-      <w:r>
-        <w:t>, respectively. The layer thickness is set as 0.3mm</w:t>
-      </w:r>
-      <w:ins w:id="165" w:author="Javid Akhavan" w:date="2021-02-14T18:11:00Z">
-        <w:r>
-          <w:t>,</w:t>
-        </w:r>
-      </w:ins>
-      <w:r>
-        <w:t xml:space="preserve"> and infill density is set as 100%. All other process parameters are kept constant.</w:t>
-      </w:r>
-      <w:r>
-        <w:t xml:space="preserve"> During the fabrication </w:t>
-      </w:r>
-      <w:r>
-        <w:t xml:space="preserve">process, the in-situ monitoring system captures </w:t>
-      </w:r>
-      <w:del w:id="166" w:author="Javid Akhavan" w:date="2021-02-14T18:11:00Z">
-        <w:r>
-          <w:delText>the in-plane surface of each</w:delText>
         </w:r>
       </w:del>
       <w:ins w:id="167" w:author="Javid Akhavan" w:date="2021-02-14T18:11:00Z">
         <w:r>
+          <w:rPr>
+            <w:kern w:val="0"/>
+          </w:rPr>
+          <w:t xml:space="preserve">To train the </w:t>
+        </w:r>
+      </w:ins>
+      <w:ins w:id="168" w:author="Javid Akhavan" w:date="2021-02-14T18:25:00Z">
+        <w:r>
+          <w:rPr>
+            <w:kern w:val="0"/>
+          </w:rPr>
+          <w:t xml:space="preserve">classifier models, for </w:t>
+        </w:r>
+      </w:ins>
+      <w:ins w:id="169" w:author="Javid Akhavan" w:date="2021-02-14T18:16:00Z">
+        <w:r>
+          <w:rPr>
+            <w:kern w:val="0"/>
+          </w:rPr>
+          <w:t>in-plane surface anomaly classification</w:t>
+        </w:r>
+      </w:ins>
+      <w:del w:id="170" w:author="Javid Akhavan" w:date="2021-02-14T18:16:00Z">
+        <w:r>
+          <w:rPr>
+            <w:kern w:val="0"/>
+          </w:rPr>
+          <w:delText xml:space="preserve"> in-plane surface anomaly classification model</w:delText>
+        </w:r>
+      </w:del>
+      <w:r>
+        <w:rPr>
+          <w:kern w:val="0"/>
+        </w:rPr>
+        <w:t xml:space="preserve">, the </w:t>
+      </w:r>
+      <w:r>
+        <w:rPr>
+          <w:kern w:val="0"/>
+        </w:rPr>
+        <w:t>73 test artifacts in different sizes, shapes</w:t>
+      </w:r>
+      <w:ins w:id="171" w:author="Javid Akhavan" w:date="2021-02-14T18:11:00Z">
+        <w:r>
+          <w:rPr>
+            <w:kern w:val="0"/>
+          </w:rPr>
+          <w:t>,</w:t>
+        </w:r>
+      </w:ins>
+      <w:r>
+        <w:rPr>
+          <w:kern w:val="0"/>
+        </w:rPr>
+        <w:t xml:space="preserve"> and process parameters are fabricated by the FFF machine</w:t>
+      </w:r>
+      <w:r>
+        <w:rPr>
+          <w:kern w:val="0"/>
+        </w:rPr>
+        <w:t xml:space="preserve"> to manipulate possible in-plane surface anomalies</w:t>
+      </w:r>
+      <w:r>
+        <w:rPr>
+          <w:kern w:val="0"/>
+        </w:rPr>
+        <w:t xml:space="preserve">. Based on </w:t>
+      </w:r>
+      <w:r>
+        <w:rPr>
+          <w:kern w:val="0"/>
+        </w:rPr>
+        <w:t xml:space="preserve">operation experience, the feed rate and extruder temperature are modified from 50% to 150% and </w:t>
+      </w:r>
+      <w:r>
+        <w:t>1</w:t>
+      </w:r>
+      <w:bookmarkStart w:id="172" w:name="_GoBack"/>
+      <w:bookmarkEnd w:id="172"/>
+      <w:r>
+        <w:t>80°C to 250°C</w:t>
+      </w:r>
+      <w:r>
+        <w:t>, respectively. The layer thickness is set as 0.3mm</w:t>
+      </w:r>
+      <w:ins w:id="173" w:author="Javid Akhavan" w:date="2021-02-14T18:11:00Z">
+        <w:r>
+          <w:t>,</w:t>
+        </w:r>
+      </w:ins>
+      <w:r>
+        <w:t xml:space="preserve"> and infill density is set as 100%. All other process parameters are kept constant.</w:t>
+      </w:r>
+      <w:r>
+        <w:t xml:space="preserve"> During the fabrication </w:t>
+      </w:r>
+      <w:r>
+        <w:t xml:space="preserve">process, the in-situ monitoring system captures </w:t>
+      </w:r>
+      <w:del w:id="174" w:author="Javid Akhavan" w:date="2021-02-14T18:11:00Z">
+        <w:r>
+          <w:delText>the in-plane surface of each</w:delText>
+        </w:r>
+      </w:del>
+      <w:ins w:id="175" w:author="Javid Akhavan" w:date="2021-02-14T18:11:00Z">
+        <w:r>
           <w:t>each layer’s in-plane surface and converts</w:t>
         </w:r>
       </w:ins>
       <w:r>
-        <w:t xml:space="preserve"> layer and convert the point cloud into </w:t>
-      </w:r>
-      <w:ins w:id="168" w:author="Javid Akhavan" w:date="2021-02-14T18:11:00Z">
+        <w:t xml:space="preserve"> </w:t>
+      </w:r>
+      <w:ins w:id="176" w:author="Javid Akhavan" w:date="2021-02-14T18:24:00Z">
+        <w:r>
+          <w:t xml:space="preserve">the </w:t>
+        </w:r>
+      </w:ins>
+      <w:r>
+        <w:t xml:space="preserve">layer and convert the point cloud into </w:t>
+      </w:r>
+      <w:ins w:id="177" w:author="Javid Akhavan" w:date="2021-02-14T18:11:00Z">
         <w:r>
           <w:t xml:space="preserve">a </w:t>
         </w:r>
       </w:ins>
       <w:r>
-        <w:t xml:space="preserve">depth image of size </w:t>
-      </w:r>
+        <w:t xml:space="preserve">depth image of </w:t>
+      </w:r>
+      <w:proofErr w:type="gramStart"/>
+      <w:r>
+        <w:t xml:space="preserve">size </w:t>
+      </w:r>
+      <w:proofErr w:type="gramEnd"/>
       <m:oMath>
         <m:r>
           <w:rPr>
@@ -7525,7 +7734,7 @@
           <w:lang w:eastAsia="zh-CN"/>
         </w:rPr>
       </w:pPr>
-      <w:bookmarkStart w:id="169" w:name="_Ref64134490"/>
+      <w:bookmarkStart w:id="178" w:name="_Ref64134490"/>
       <w:r>
         <w:rPr>
           <w:b/>
@@ -7569,7 +7778,7 @@
         </w:rPr>
         <w:fldChar w:fldCharType="end"/>
       </w:r>
-      <w:bookmarkEnd w:id="169"/>
+      <w:bookmarkEnd w:id="178"/>
       <w:r>
         <w:t>. FOUR CLASSES OF IN-PLANE SURFACE IDENTIFICATION RESULTS</w:t>
       </w:r>
@@ -7598,8 +7807,17 @@
           <w:kern w:val="0"/>
           <w:lang w:eastAsia="zh-CN"/>
         </w:rPr>
-        <w:t xml:space="preserve">gmented into 100 sections with </w:t>
-      </w:r>
+        <w:t xml:space="preserve">gmented into 100 sections </w:t>
+      </w:r>
+      <w:proofErr w:type="gramStart"/>
+      <w:r>
+        <w:rPr>
+          <w:kern w:val="0"/>
+          <w:lang w:eastAsia="zh-CN"/>
+        </w:rPr>
+        <w:t xml:space="preserve">with </w:t>
+      </w:r>
+      <w:proofErr w:type="gramEnd"/>
       <m:oMath>
         <m:r>
           <w:rPr>
@@ -7738,7 +7956,7 @@
           <w:lang w:eastAsia="zh-CN"/>
         </w:rPr>
       </w:pPr>
-      <w:bookmarkStart w:id="170" w:name="_Ref64136074"/>
+      <w:bookmarkStart w:id="179" w:name="_Ref64136074"/>
       <w:r>
         <w:rPr>
           <w:b/>
@@ -7782,7 +8000,7 @@
         </w:rPr>
         <w:fldChar w:fldCharType="end"/>
       </w:r>
-      <w:bookmarkEnd w:id="170"/>
+      <w:bookmarkEnd w:id="179"/>
       <w:r>
         <w:rPr>
           <w:b/>
@@ -8052,7 +8270,7 @@
     <w:p>
       <w:pPr>
         <w:pStyle w:val="EndNoteBibliography"/>
-        <w:pPrChange w:id="171" w:author="Javid Akhavan" w:date="2021-02-14T17:38:00Z">
+        <w:pPrChange w:id="180" w:author="Javid Akhavan" w:date="2021-02-14T17:38:00Z">
           <w:pPr>
             <w:pStyle w:val="EndNoteBibliography"/>
           </w:pPr>
@@ -8085,12 +8303,12 @@
       <w:r>
         <w:t xml:space="preserve">[1] Frazier, W. E., </w:t>
       </w:r>
-      <w:del w:id="172" w:author="Javid Akhavan" w:date="2021-02-14T17:38:00Z">
+      <w:del w:id="181" w:author="Javid Akhavan" w:date="2021-02-14T17:38:00Z">
         <w:r>
           <w:delText>"</w:delText>
         </w:r>
       </w:del>
-      <w:ins w:id="173" w:author="Javid Akhavan" w:date="2021-02-14T17:38:00Z">
+      <w:ins w:id="182" w:author="Javid Akhavan" w:date="2021-02-14T17:38:00Z">
         <w:r>
           <w:t>“</w:t>
         </w:r>
@@ -8098,12 +8316,12 @@
       <w:r>
         <w:t>Metal Additive Manufacturing: A Review</w:t>
       </w:r>
-      <w:del w:id="174" w:author="Javid Akhavan" w:date="2021-02-14T17:38:00Z">
+      <w:del w:id="183" w:author="Javid Akhavan" w:date="2021-02-14T17:38:00Z">
         <w:r>
           <w:delText xml:space="preserve">," </w:delText>
         </w:r>
       </w:del>
-      <w:ins w:id="175" w:author="Javid Akhavan" w:date="2021-02-14T17:38:00Z">
+      <w:ins w:id="184" w:author="Javid Akhavan" w:date="2021-02-14T17:38:00Z">
         <w:r>
           <w:t>,</w:t>
         </w:r>
@@ -8121,7 +8339,7 @@
     <w:p>
       <w:pPr>
         <w:pStyle w:val="EndNoteBibliography"/>
-        <w:pPrChange w:id="176" w:author="Javid Akhavan" w:date="2021-02-14T17:38:00Z">
+        <w:pPrChange w:id="185" w:author="Javid Akhavan" w:date="2021-02-14T17:38:00Z">
           <w:pPr>
             <w:pStyle w:val="EndNoteBibliography"/>
           </w:pPr>
@@ -8130,12 +8348,12 @@
       <w:r>
         <w:t xml:space="preserve">[2] Liu, J., Hu, Y. M., Wu, B., and Wang, Y., </w:t>
       </w:r>
-      <w:del w:id="177" w:author="Javid Akhavan" w:date="2021-02-14T17:38:00Z">
+      <w:del w:id="186" w:author="Javid Akhavan" w:date="2021-02-14T17:38:00Z">
         <w:r>
           <w:delText>"</w:delText>
         </w:r>
       </w:del>
-      <w:ins w:id="178" w:author="Javid Akhavan" w:date="2021-02-14T17:38:00Z">
+      <w:ins w:id="187" w:author="Javid Akhavan" w:date="2021-02-14T17:38:00Z">
         <w:r>
           <w:t>“</w:t>
         </w:r>
@@ -8143,12 +8361,12 @@
       <w:r>
         <w:t>An improved fault diagnosis approach for FDM process with acoustic emission</w:t>
       </w:r>
-      <w:del w:id="179" w:author="Javid Akhavan" w:date="2021-02-14T17:38:00Z">
+      <w:del w:id="188" w:author="Javid Akhavan" w:date="2021-02-14T17:38:00Z">
         <w:r>
           <w:delText xml:space="preserve">," </w:delText>
         </w:r>
       </w:del>
-      <w:ins w:id="180" w:author="Javid Akhavan" w:date="2021-02-14T17:38:00Z">
+      <w:ins w:id="189" w:author="Javid Akhavan" w:date="2021-02-14T17:38:00Z">
         <w:r>
           <w:t>,</w:t>
         </w:r>
@@ -8166,7 +8384,7 @@
     <w:p>
       <w:pPr>
         <w:pStyle w:val="EndNoteBibliography"/>
-        <w:pPrChange w:id="181" w:author="Javid Akhavan" w:date="2021-02-14T17:38:00Z">
+        <w:pPrChange w:id="190" w:author="Javid Akhavan" w:date="2021-02-14T17:38:00Z">
           <w:pPr>
             <w:pStyle w:val="EndNoteBibliography"/>
           </w:pPr>
@@ -8175,12 +8393,12 @@
       <w:r>
         <w:t xml:space="preserve">[3] Tapia, G., and Elwany, A., </w:t>
       </w:r>
-      <w:del w:id="182" w:author="Javid Akhavan" w:date="2021-02-14T17:38:00Z">
+      <w:del w:id="191" w:author="Javid Akhavan" w:date="2021-02-14T17:38:00Z">
         <w:r>
           <w:delText>"</w:delText>
         </w:r>
       </w:del>
-      <w:ins w:id="183" w:author="Javid Akhavan" w:date="2021-02-14T17:38:00Z">
+      <w:ins w:id="192" w:author="Javid Akhavan" w:date="2021-02-14T17:38:00Z">
         <w:r>
           <w:t>“</w:t>
         </w:r>
@@ -8188,12 +8406,12 @@
       <w:r>
         <w:t>A Review on Process Monitoring and Control in Metal-Based Additive Manufacturing</w:t>
       </w:r>
-      <w:del w:id="184" w:author="Javid Akhavan" w:date="2021-02-14T17:38:00Z">
+      <w:del w:id="193" w:author="Javid Akhavan" w:date="2021-02-14T17:38:00Z">
         <w:r>
           <w:delText xml:space="preserve">," </w:delText>
         </w:r>
       </w:del>
-      <w:ins w:id="185" w:author="Javid Akhavan" w:date="2021-02-14T17:38:00Z">
+      <w:ins w:id="194" w:author="Javid Akhavan" w:date="2021-02-14T17:38:00Z">
         <w:r>
           <w:t>,</w:t>
         </w:r>
@@ -8211,7 +8429,7 @@
     <w:p>
       <w:pPr>
         <w:pStyle w:val="EndNoteBibliography"/>
-        <w:pPrChange w:id="186" w:author="Javid Akhavan" w:date="2021-02-14T17:38:00Z">
+        <w:pPrChange w:id="195" w:author="Javid Akhavan" w:date="2021-02-14T17:38:00Z">
           <w:pPr>
             <w:pStyle w:val="EndNoteBibliography"/>
           </w:pPr>
@@ -8220,12 +8438,12 @@
       <w:r>
         <w:t xml:space="preserve">[4] Wu, Y., He, K. T., Zhou, X. M., and Ding, W. Y., </w:t>
       </w:r>
-      <w:del w:id="187" w:author="Javid Akhavan" w:date="2021-02-14T17:38:00Z">
+      <w:del w:id="196" w:author="Javid Akhavan" w:date="2021-02-14T17:38:00Z">
         <w:r>
           <w:delText>"</w:delText>
         </w:r>
       </w:del>
-      <w:ins w:id="188" w:author="Javid Akhavan" w:date="2021-02-14T17:38:00Z">
+      <w:ins w:id="197" w:author="Javid Akhavan" w:date="2021-02-14T17:38:00Z">
         <w:r>
           <w:t>“</w:t>
         </w:r>
@@ -8233,12 +8451,12 @@
       <w:r>
         <w:t>Machine Vision based Statistical Process Control in Fused Deposition Modeling</w:t>
       </w:r>
-      <w:del w:id="189" w:author="Javid Akhavan" w:date="2021-02-14T17:38:00Z">
+      <w:del w:id="198" w:author="Javid Akhavan" w:date="2021-02-14T17:38:00Z">
         <w:r>
           <w:delText xml:space="preserve">," </w:delText>
         </w:r>
       </w:del>
-      <w:ins w:id="190" w:author="Javid Akhavan" w:date="2021-02-14T17:38:00Z">
+      <w:ins w:id="199" w:author="Javid Akhavan" w:date="2021-02-14T17:38:00Z">
         <w:r>
           <w:t>,</w:t>
         </w:r>
@@ -8256,7 +8474,7 @@
     <w:p>
       <w:pPr>
         <w:pStyle w:val="EndNoteBibliography"/>
-        <w:pPrChange w:id="191" w:author="Javid Akhavan" w:date="2021-02-14T17:38:00Z">
+        <w:pPrChange w:id="200" w:author="Javid Akhavan" w:date="2021-02-14T17:38:00Z">
           <w:pPr>
             <w:pStyle w:val="EndNoteBibliography"/>
           </w:pPr>
@@ -8265,12 +8483,12 @@
       <w:r>
         <w:t xml:space="preserve">[5] Li, Z. W., Liu, X. J., Wen, S. F., He, P. Y., Zhong, K., Wei, Q. S., Shi, Y. S., and Liu, S., </w:t>
       </w:r>
-      <w:del w:id="192" w:author="Javid Akhavan" w:date="2021-02-14T17:38:00Z">
+      <w:del w:id="201" w:author="Javid Akhavan" w:date="2021-02-14T17:38:00Z">
         <w:r>
           <w:delText>"</w:delText>
         </w:r>
       </w:del>
-      <w:ins w:id="193" w:author="Javid Akhavan" w:date="2021-02-14T17:38:00Z">
+      <w:ins w:id="202" w:author="Javid Akhavan" w:date="2021-02-14T17:38:00Z">
         <w:r>
           <w:t>“</w:t>
         </w:r>
@@ -8278,12 +8496,12 @@
       <w:r>
         <w:t>In Situ 3D Monitoring of Geometric Signatures in the Powder-Bed-Fusion Additive Manufacturing Process via Vision Sensing Methods</w:t>
       </w:r>
-      <w:del w:id="194" w:author="Javid Akhavan" w:date="2021-02-14T17:38:00Z">
+      <w:del w:id="203" w:author="Javid Akhavan" w:date="2021-02-14T17:38:00Z">
         <w:r>
           <w:delText xml:space="preserve">," </w:delText>
         </w:r>
       </w:del>
-      <w:ins w:id="195" w:author="Javid Akhavan" w:date="2021-02-14T17:38:00Z">
+      <w:ins w:id="204" w:author="Javid Akhavan" w:date="2021-02-14T17:38:00Z">
         <w:r>
           <w:t>,</w:t>
         </w:r>
@@ -8301,7 +8519,7 @@
     <w:p>
       <w:pPr>
         <w:pStyle w:val="EndNoteBibliography"/>
-        <w:pPrChange w:id="196" w:author="Javid Akhavan" w:date="2021-02-14T17:38:00Z">
+        <w:pPrChange w:id="205" w:author="Javid Akhavan" w:date="2021-02-14T17:38:00Z">
           <w:pPr>
             <w:pStyle w:val="EndNoteBibliography"/>
           </w:pPr>
@@ -8310,12 +8528,12 @@
       <w:r>
         <w:t xml:space="preserve">[6] Rodríguez-Araújo, J., and Rodríguez-Andina, J. J., </w:t>
       </w:r>
-      <w:del w:id="197" w:author="Javid Akhavan" w:date="2021-02-14T17:38:00Z">
+      <w:del w:id="206" w:author="Javid Akhavan" w:date="2021-02-14T17:38:00Z">
         <w:r>
           <w:delText>"</w:delText>
         </w:r>
       </w:del>
-      <w:ins w:id="198" w:author="Javid Akhavan" w:date="2021-02-14T17:38:00Z">
+      <w:ins w:id="207" w:author="Javid Akhavan" w:date="2021-02-14T17:38:00Z">
         <w:r>
           <w:t>“</w:t>
         </w:r>
@@ -8323,12 +8541,12 @@
       <w:r>
         <w:t>ROS-based 3D on-line monitoring of LMD robotized cells</w:t>
       </w:r>
-      <w:del w:id="199" w:author="Javid Akhavan" w:date="2021-02-14T17:38:00Z">
+      <w:del w:id="208" w:author="Javid Akhavan" w:date="2021-02-14T17:38:00Z">
         <w:r>
           <w:delText xml:space="preserve">," </w:delText>
         </w:r>
       </w:del>
-      <w:ins w:id="200" w:author="Javid Akhavan" w:date="2021-02-14T17:38:00Z">
+      <w:ins w:id="209" w:author="Javid Akhavan" w:date="2021-02-14T17:38:00Z">
         <w:r>
           <w:t>,</w:t>
         </w:r>
@@ -8346,7 +8564,7 @@
     <w:p>
       <w:pPr>
         <w:pStyle w:val="EndNoteBibliography"/>
-        <w:pPrChange w:id="201" w:author="Javid Akhavan" w:date="2021-02-14T17:38:00Z">
+        <w:pPrChange w:id="210" w:author="Javid Akhavan" w:date="2021-02-14T17:38:00Z">
           <w:pPr>
             <w:pStyle w:val="EndNoteBibliography"/>
           </w:pPr>
@@ -8355,12 +8573,12 @@
       <w:r>
         <w:t xml:space="preserve">[7] Scime, L., and Beuth, J., </w:t>
       </w:r>
-      <w:del w:id="202" w:author="Javid Akhavan" w:date="2021-02-14T17:38:00Z">
+      <w:del w:id="211" w:author="Javid Akhavan" w:date="2021-02-14T17:38:00Z">
         <w:r>
           <w:delText>"</w:delText>
         </w:r>
       </w:del>
-      <w:ins w:id="203" w:author="Javid Akhavan" w:date="2021-02-14T17:38:00Z">
+      <w:ins w:id="212" w:author="Javid Akhavan" w:date="2021-02-14T17:38:00Z">
         <w:r>
           <w:t>“</w:t>
         </w:r>
@@ -8368,12 +8586,12 @@
       <w:r>
         <w:t>A multi-scale convolutional neural network for autonomous anomaly detection and classification in a laser powder bed fusion additive manufacturing process</w:t>
       </w:r>
-      <w:del w:id="204" w:author="Javid Akhavan" w:date="2021-02-14T17:38:00Z">
+      <w:del w:id="213" w:author="Javid Akhavan" w:date="2021-02-14T17:38:00Z">
         <w:r>
           <w:delText xml:space="preserve">," </w:delText>
         </w:r>
       </w:del>
-      <w:ins w:id="205" w:author="Javid Akhavan" w:date="2021-02-14T17:38:00Z">
+      <w:ins w:id="214" w:author="Javid Akhavan" w:date="2021-02-14T17:38:00Z">
         <w:r>
           <w:t>,</w:t>
         </w:r>
@@ -8391,7 +8609,7 @@
     <w:p>
       <w:pPr>
         <w:pStyle w:val="EndNoteBibliography"/>
-        <w:pPrChange w:id="206" w:author="Javid Akhavan" w:date="2021-02-14T17:38:00Z">
+        <w:pPrChange w:id="215" w:author="Javid Akhavan" w:date="2021-02-14T17:38:00Z">
           <w:pPr>
             <w:pStyle w:val="EndNoteBibliography"/>
           </w:pPr>
@@ -8400,12 +8618,12 @@
       <w:r>
         <w:t xml:space="preserve">[8] Senin, N., Blunt, L., and Tolley, M., </w:t>
       </w:r>
-      <w:del w:id="207" w:author="Javid Akhavan" w:date="2021-02-14T17:38:00Z">
+      <w:del w:id="216" w:author="Javid Akhavan" w:date="2021-02-14T17:38:00Z">
         <w:r>
           <w:delText>"</w:delText>
         </w:r>
       </w:del>
-      <w:ins w:id="208" w:author="Javid Akhavan" w:date="2021-02-14T17:38:00Z">
+      <w:ins w:id="217" w:author="Javid Akhavan" w:date="2021-02-14T17:38:00Z">
         <w:r>
           <w:t>“</w:t>
         </w:r>
@@ -8413,12 +8631,12 @@
       <w:r>
         <w:t>The use of areal surface topography analysis for the inspection of micro-fabricated thin foil laser targets for ion acceleration</w:t>
       </w:r>
-      <w:del w:id="209" w:author="Javid Akhavan" w:date="2021-02-14T17:38:00Z">
+      <w:del w:id="218" w:author="Javid Akhavan" w:date="2021-02-14T17:38:00Z">
         <w:r>
           <w:delText xml:space="preserve">," </w:delText>
         </w:r>
       </w:del>
-      <w:ins w:id="210" w:author="Javid Akhavan" w:date="2021-02-14T17:38:00Z">
+      <w:ins w:id="219" w:author="Javid Akhavan" w:date="2021-02-14T17:38:00Z">
         <w:r>
           <w:t>,</w:t>
         </w:r>
@@ -8436,7 +8654,7 @@
     <w:p>
       <w:pPr>
         <w:pStyle w:val="EndNoteBibliography"/>
-        <w:pPrChange w:id="211" w:author="Javid Akhavan" w:date="2021-02-14T17:38:00Z">
+        <w:pPrChange w:id="220" w:author="Javid Akhavan" w:date="2021-02-14T17:38:00Z">
           <w:pPr>
             <w:pStyle w:val="EndNoteBibliography"/>
           </w:pPr>
@@ -8445,12 +8663,12 @@
       <w:r>
         <w:t xml:space="preserve">[9] Rusu, R. B., and Cousins, S., </w:t>
       </w:r>
-      <w:del w:id="212" w:author="Javid Akhavan" w:date="2021-02-14T17:38:00Z">
+      <w:del w:id="221" w:author="Javid Akhavan" w:date="2021-02-14T17:38:00Z">
         <w:r>
           <w:delText>"</w:delText>
         </w:r>
       </w:del>
-      <w:ins w:id="213" w:author="Javid Akhavan" w:date="2021-02-14T17:38:00Z">
+      <w:ins w:id="222" w:author="Javid Akhavan" w:date="2021-02-14T17:38:00Z">
         <w:r>
           <w:t>“</w:t>
         </w:r>
@@ -8458,12 +8676,12 @@
       <w:r>
         <w:t>3D is here: Point Cloud Library (PCL</w:t>
       </w:r>
-      <w:del w:id="214" w:author="Javid Akhavan" w:date="2021-02-14T17:38:00Z">
+      <w:del w:id="223" w:author="Javid Akhavan" w:date="2021-02-14T17:38:00Z">
         <w:r>
           <w:delText xml:space="preserve">)," </w:delText>
         </w:r>
       </w:del>
-      <w:ins w:id="215" w:author="Javid Akhavan" w:date="2021-02-14T17:38:00Z">
+      <w:ins w:id="224" w:author="Javid Akhavan" w:date="2021-02-14T17:38:00Z">
         <w:r>
           <w:t>),</w:t>
         </w:r>
@@ -8481,7 +8699,7 @@
     <w:p>
       <w:pPr>
         <w:pStyle w:val="EndNoteBibliography"/>
-        <w:pPrChange w:id="216" w:author="Javid Akhavan" w:date="2021-02-14T17:38:00Z">
+        <w:pPrChange w:id="225" w:author="Javid Akhavan" w:date="2021-02-14T17:38:00Z">
           <w:pPr>
             <w:pStyle w:val="EndNoteBibliography"/>
           </w:pPr>
@@ -8490,12 +8708,12 @@
       <w:r>
         <w:t xml:space="preserve">[10] Ruan, M., and Huber, D., </w:t>
       </w:r>
-      <w:del w:id="217" w:author="Javid Akhavan" w:date="2021-02-14T17:38:00Z">
+      <w:del w:id="226" w:author="Javid Akhavan" w:date="2021-02-14T17:38:00Z">
         <w:r>
           <w:delText>"</w:delText>
         </w:r>
       </w:del>
-      <w:ins w:id="218" w:author="Javid Akhavan" w:date="2021-02-14T17:38:00Z">
+      <w:ins w:id="227" w:author="Javid Akhavan" w:date="2021-02-14T17:38:00Z">
         <w:r>
           <w:t>“</w:t>
         </w:r>
@@ -8503,12 +8721,12 @@
       <w:r>
         <w:t>Calibration of 3D sensors using a spherical target</w:t>
       </w:r>
-      <w:del w:id="219" w:author="Javid Akhavan" w:date="2021-02-14T17:38:00Z">
+      <w:del w:id="228" w:author="Javid Akhavan" w:date="2021-02-14T17:38:00Z">
         <w:r>
           <w:delText xml:space="preserve">," </w:delText>
         </w:r>
       </w:del>
-      <w:ins w:id="220" w:author="Javid Akhavan" w:date="2021-02-14T17:38:00Z">
+      <w:ins w:id="229" w:author="Javid Akhavan" w:date="2021-02-14T17:38:00Z">
         <w:r>
           <w:t>,</w:t>
         </w:r>
@@ -8526,7 +8744,7 @@
     <w:p>
       <w:pPr>
         <w:pStyle w:val="EndNoteBibliography"/>
-        <w:pPrChange w:id="221" w:author="Javid Akhavan" w:date="2021-02-14T17:38:00Z">
+        <w:pPrChange w:id="230" w:author="Javid Akhavan" w:date="2021-02-14T17:38:00Z">
           <w:pPr>
             <w:pStyle w:val="EndNoteBibliography"/>
           </w:pPr>
@@ -8535,12 +8753,12 @@
       <w:r>
         <w:t xml:space="preserve">[11] Abadi, M., Barham, P., Chen, J., Chen, Z., Davis, A., Dean, J., Devin, M., Ghemawat, S., Irving, G., and Isard, M., </w:t>
       </w:r>
-      <w:del w:id="222" w:author="Javid Akhavan" w:date="2021-02-14T17:38:00Z">
+      <w:del w:id="231" w:author="Javid Akhavan" w:date="2021-02-14T17:38:00Z">
         <w:r>
           <w:delText>"</w:delText>
         </w:r>
       </w:del>
-      <w:ins w:id="223" w:author="Javid Akhavan" w:date="2021-02-14T17:38:00Z">
+      <w:ins w:id="232" w:author="Javid Akhavan" w:date="2021-02-14T17:38:00Z">
         <w:r>
           <w:t>“</w:t>
         </w:r>
@@ -8548,12 +8766,12 @@
       <w:r>
         <w:t>Tensorflow: A system for large-scale machine learning</w:t>
       </w:r>
-      <w:del w:id="224" w:author="Javid Akhavan" w:date="2021-02-14T17:38:00Z">
+      <w:del w:id="233" w:author="Javid Akhavan" w:date="2021-02-14T17:38:00Z">
         <w:r>
           <w:delText xml:space="preserve">," </w:delText>
         </w:r>
       </w:del>
-      <w:ins w:id="225" w:author="Javid Akhavan" w:date="2021-02-14T17:38:00Z">
+      <w:ins w:id="234" w:author="Javid Akhavan" w:date="2021-02-14T17:38:00Z">
         <w:r>
           <w:t>,</w:t>
         </w:r>
@@ -8571,7 +8789,7 @@
     <w:p>
       <w:pPr>
         <w:pStyle w:val="EndNoteBibliography"/>
-        <w:pPrChange w:id="226" w:author="Javid Akhavan" w:date="2021-02-14T17:38:00Z">
+        <w:pPrChange w:id="235" w:author="Javid Akhavan" w:date="2021-02-14T17:38:00Z">
           <w:pPr>
             <w:pStyle w:val="EndNoteBibliography"/>
           </w:pPr>
@@ -8580,12 +8798,12 @@
       <w:r>
         <w:t xml:space="preserve">[12] Pedregosa, F., Varoquaux, G., Gramfort, A., Michel, V., Thirion, B., Grisel, O., Blondel, M., Prettenhofer, P., Weiss, R., and Dubourg, V., </w:t>
       </w:r>
-      <w:del w:id="227" w:author="Javid Akhavan" w:date="2021-02-14T17:38:00Z">
+      <w:del w:id="236" w:author="Javid Akhavan" w:date="2021-02-14T17:38:00Z">
         <w:r>
           <w:delText>"</w:delText>
         </w:r>
       </w:del>
-      <w:ins w:id="228" w:author="Javid Akhavan" w:date="2021-02-14T17:38:00Z">
+      <w:ins w:id="237" w:author="Javid Akhavan" w:date="2021-02-14T17:38:00Z">
         <w:r>
           <w:t>“</w:t>
         </w:r>
@@ -8593,12 +8811,12 @@
       <w:r>
         <w:t>Scikit-learn: Machine learning in Python</w:t>
       </w:r>
-      <w:del w:id="229" w:author="Javid Akhavan" w:date="2021-02-14T17:38:00Z">
+      <w:del w:id="238" w:author="Javid Akhavan" w:date="2021-02-14T17:38:00Z">
         <w:r>
           <w:delText xml:space="preserve">," </w:delText>
         </w:r>
       </w:del>
-      <w:ins w:id="230" w:author="Javid Akhavan" w:date="2021-02-14T17:38:00Z">
+      <w:ins w:id="239" w:author="Javid Akhavan" w:date="2021-02-14T17:38:00Z">
         <w:r>
           <w:t>,</w:t>
         </w:r>
@@ -8616,7 +8834,7 @@
     <w:p>
       <w:pPr>
         <w:pStyle w:val="EndNoteBibliography"/>
-        <w:pPrChange w:id="231" w:author="Javid Akhavan" w:date="2021-02-14T17:38:00Z">
+        <w:pPrChange w:id="240" w:author="Javid Akhavan" w:date="2021-02-14T17:38:00Z">
           <w:pPr>
             <w:pStyle w:val="EndNoteBibliography"/>
           </w:pPr>
@@ -8625,12 +8843,12 @@
       <w:r>
         <w:t xml:space="preserve">[13] Bergstra, J., and Bengio, Y., </w:t>
       </w:r>
-      <w:del w:id="232" w:author="Javid Akhavan" w:date="2021-02-14T17:38:00Z">
+      <w:del w:id="241" w:author="Javid Akhavan" w:date="2021-02-14T17:38:00Z">
         <w:r>
           <w:delText>"</w:delText>
         </w:r>
       </w:del>
-      <w:ins w:id="233" w:author="Javid Akhavan" w:date="2021-02-14T17:38:00Z">
+      <w:ins w:id="242" w:author="Javid Akhavan" w:date="2021-02-14T17:38:00Z">
         <w:r>
           <w:t>“</w:t>
         </w:r>
@@ -8638,12 +8856,12 @@
       <w:r>
         <w:t>Random search for hyper-parameter optimization</w:t>
       </w:r>
-      <w:del w:id="234" w:author="Javid Akhavan" w:date="2021-02-14T17:38:00Z">
+      <w:del w:id="243" w:author="Javid Akhavan" w:date="2021-02-14T17:38:00Z">
         <w:r>
           <w:delText xml:space="preserve">," </w:delText>
         </w:r>
       </w:del>
-      <w:ins w:id="235" w:author="Javid Akhavan" w:date="2021-02-14T17:38:00Z">
+      <w:ins w:id="244" w:author="Javid Akhavan" w:date="2021-02-14T17:38:00Z">
         <w:r>
           <w:t>,</w:t>
         </w:r>
@@ -8740,7 +8958,7 @@
       <w:rPr>
         <w:noProof/>
       </w:rPr>
-      <w:t>4</w:t>
+      <w:t>5</w:t>
     </w:r>
     <w:r>
       <w:fldChar w:fldCharType="end"/>
@@ -10215,7 +10433,7 @@
 </file>
 
 <file path=customXml/itemProps1.xml><?xml version="1.0" encoding="utf-8"?>
-<ds:datastoreItem xmlns:ds="http://schemas.openxmlformats.org/officeDocument/2006/customXml" ds:itemID="{3F6B1B79-BE7D-461E-98AD-0F8B653303BC}">
+<ds:datastoreItem xmlns:ds="http://schemas.openxmlformats.org/officeDocument/2006/customXml" ds:itemID="{990BCAFD-93C5-408D-AE83-5429B7B61D80}">
   <ds:schemaRefs>
     <ds:schemaRef ds:uri="http://schemas.openxmlformats.org/officeDocument/2006/bibliography"/>
   </ds:schemaRefs>

</xml_diff>